<commit_message>
added sav file mapping
</commit_message>
<xml_diff>
--- a/development/System reorganisation for decom.docx
+++ b/development/System reorganisation for decom.docx
@@ -678,6 +678,22 @@
               <w:t>De-commissioning of CTPS Units 1.</w:t>
             </w:r>
           </w:p>
+          <w:p>
+            <w:pPr>
+              <w:numPr>
+                <w:ilvl w:val="0"/>
+                <w:numId w:val="6"/>
+              </w:numPr>
+              <w:spacing w:after="0" w:line="240" w:lineRule="auto"/>
+              <w:jc w:val="both"/>
+            </w:pPr>
+            <w:r>
+              <w:rPr>
+                <w:color w:val="C00000"/>
+              </w:rPr>
+              <w:t>De-commissioning of CTPS Units 2.</w:t>
+            </w:r>
+          </w:p>
         </w:tc>
       </w:tr>
       <w:tr>
@@ -741,7 +757,20 @@
               <w:jc w:val="both"/>
             </w:pPr>
             <w:r>
-              <w:t>LILO of 132 KV CTPS – Gola line at BIADA.</w:t>
+              <w:t xml:space="preserve">Commissioning of </w:t>
+            </w:r>
+            <w:proofErr w:type="spellStart"/>
+            <w:r>
+              <w:t>Bokaro</w:t>
+            </w:r>
+            <w:proofErr w:type="spellEnd"/>
+            <w:r>
+              <w:t>-A 1x500 MW unit</w:t>
+            </w:r>
+            <w:bookmarkStart w:id="0" w:name="_GoBack"/>
+            <w:bookmarkEnd w:id="0"/>
+            <w:r>
+              <w:t>.</w:t>
             </w:r>
           </w:p>
           <w:p>
@@ -754,31 +783,16 @@
               <w:jc w:val="both"/>
             </w:pPr>
             <w:r>
-              <w:t xml:space="preserve">Connection of 132 KV CTPS - BIADA line to 132 KV CTPS - </w:t>
-            </w:r>
-            <w:proofErr w:type="spellStart"/>
-            <w:r>
-              <w:t>Rajabera</w:t>
-            </w:r>
-            <w:proofErr w:type="spellEnd"/>
-            <w:r>
-              <w:t xml:space="preserve"> line outside CTPS.</w:t>
-            </w:r>
-          </w:p>
-          <w:p>
-            <w:pPr>
-              <w:numPr>
-                <w:ilvl w:val="0"/>
-                <w:numId w:val="6"/>
-              </w:numPr>
-              <w:spacing w:after="0" w:line="240" w:lineRule="auto"/>
-              <w:jc w:val="both"/>
-            </w:pPr>
-            <w:r>
               <w:rPr>
                 <w:color w:val="C00000"/>
               </w:rPr>
-              <w:t>De-commissioning of CTPS Units 2.</w:t>
+              <w:t>De-commissioning of CTPS Units 3</w:t>
+            </w:r>
+            <w:r>
+              <w:rPr>
+                <w:color w:val="C00000"/>
+              </w:rPr>
+              <w:t>.</w:t>
             </w:r>
           </w:p>
           <w:p>
@@ -802,6 +816,30 @@
             <w:pPr>
               <w:pStyle w:val="NoSpacing"/>
             </w:pPr>
+            <w:r>
+              <w:t>CTPS Units-1,2,3</w:t>
+            </w:r>
+          </w:p>
+          <w:p>
+            <w:pPr>
+              <w:pStyle w:val="NoSpacing"/>
+            </w:pPr>
+            <w:r>
+              <w:t xml:space="preserve">Alternative2: </w:t>
+            </w:r>
+          </w:p>
+          <w:p>
+            <w:pPr>
+              <w:pStyle w:val="NoSpacing"/>
+            </w:pPr>
+            <w:proofErr w:type="gramStart"/>
+            <w:r>
+              <w:t>132 KV switchyard</w:t>
+            </w:r>
+            <w:proofErr w:type="gramEnd"/>
+            <w:r>
+              <w:t xml:space="preserve"> demolished.</w:t>
+            </w:r>
           </w:p>
         </w:tc>
         <w:tc>
@@ -813,6 +851,30 @@
             <w:pPr>
               <w:pStyle w:val="NoSpacing"/>
             </w:pPr>
+            <w:r>
+              <w:t>Gen. shortfall: 330 MW</w:t>
+            </w:r>
+          </w:p>
+          <w:p>
+            <w:pPr>
+              <w:pStyle w:val="NoSpacing"/>
+            </w:pPr>
+          </w:p>
+          <w:p>
+            <w:pPr>
+              <w:pStyle w:val="NoSpacing"/>
+            </w:pPr>
+            <w:r>
+              <w:t>Affected load: 477 MW</w:t>
+            </w:r>
+          </w:p>
+          <w:p>
+            <w:pPr>
+              <w:pStyle w:val="NoSpacing"/>
+            </w:pPr>
+            <w:r>
+              <w:t>(CTPS-360.9MW, BIADA-32.1MW, PUTKI-183.7MW)</w:t>
+            </w:r>
           </w:p>
         </w:tc>
         <w:tc>
@@ -828,7 +890,7 @@
               <w:rPr>
                 <w:u w:val="single"/>
               </w:rPr>
-              <w:t>Stage-III</w:t>
+              <w:t>Stage-I</w:t>
             </w:r>
             <w:r>
               <w:t>:</w:t>
@@ -836,122 +898,55 @@
           </w:p>
           <w:p>
             <w:pPr>
-              <w:pStyle w:val="NoSpacing"/>
-            </w:pPr>
-            <w:r>
-              <w:t>Construction of</w:t>
-            </w:r>
-          </w:p>
-          <w:p>
-            <w:pPr>
-              <w:pStyle w:val="NoSpacing"/>
               <w:numPr>
                 <w:ilvl w:val="0"/>
-                <w:numId w:val="9"/>
+                <w:numId w:val="17"/>
               </w:numPr>
-            </w:pPr>
-            <w:r>
-              <w:t>220 KV GIS substation at BSL (</w:t>
-            </w:r>
-            <w:proofErr w:type="spellStart"/>
-            <w:r>
-              <w:t>Bokaro</w:t>
-            </w:r>
-            <w:proofErr w:type="spellEnd"/>
-            <w:r>
-              <w:t xml:space="preserve"> Steel).</w:t>
-            </w:r>
-          </w:p>
-          <w:p>
-            <w:pPr>
-              <w:pStyle w:val="NoSpacing"/>
+              <w:spacing w:after="0" w:line="240" w:lineRule="auto"/>
+              <w:jc w:val="both"/>
+            </w:pPr>
+            <w:r>
+              <w:t>Construction and commissioning of 220 KV CTPS – BSL (MRSS) line.</w:t>
+            </w:r>
+          </w:p>
+          <w:p>
+            <w:pPr>
               <w:numPr>
                 <w:ilvl w:val="0"/>
-                <w:numId w:val="9"/>
+                <w:numId w:val="17"/>
               </w:numPr>
-            </w:pPr>
-            <w:r>
-              <w:t xml:space="preserve">LILO of 220 KV CTPS –BSL line at BSL GIS </w:t>
-            </w:r>
-            <w:proofErr w:type="spellStart"/>
-            <w:r>
-              <w:t>Substn</w:t>
-            </w:r>
-            <w:proofErr w:type="spellEnd"/>
-            <w:r>
-              <w:t>.</w:t>
-            </w:r>
-          </w:p>
-          <w:p>
-            <w:pPr>
-              <w:pStyle w:val="NoSpacing"/>
+              <w:spacing w:after="0" w:line="240" w:lineRule="auto"/>
+              <w:jc w:val="both"/>
+            </w:pPr>
+            <w:r>
+              <w:t>LILO of 132 KV CTPS – Gola line at BIADA.</w:t>
+            </w:r>
+          </w:p>
+          <w:p>
+            <w:pPr>
               <w:numPr>
                 <w:ilvl w:val="0"/>
-                <w:numId w:val="9"/>
+                <w:numId w:val="17"/>
               </w:numPr>
-            </w:pPr>
-            <w:r>
-              <w:t xml:space="preserve">132 KV LILO of </w:t>
+              <w:spacing w:after="0" w:line="240" w:lineRule="auto"/>
+              <w:jc w:val="both"/>
+            </w:pPr>
+            <w:r>
+              <w:t xml:space="preserve">Connection of 132 KV CTPS - BIADA line to 132 KV CTPS - </w:t>
             </w:r>
             <w:proofErr w:type="spellStart"/>
             <w:r>
-              <w:t>Purulia</w:t>
+              <w:t>Rajabera</w:t>
             </w:r>
             <w:proofErr w:type="spellEnd"/>
             <w:r>
-              <w:t xml:space="preserve"> – CTPS line at BSL GIS </w:t>
-            </w:r>
-            <w:proofErr w:type="spellStart"/>
-            <w:r>
-              <w:t>Substn</w:t>
-            </w:r>
-            <w:proofErr w:type="spellEnd"/>
-            <w:r>
-              <w:t>.</w:t>
-            </w:r>
-          </w:p>
-          <w:p>
-            <w:pPr>
-              <w:pStyle w:val="NoSpacing"/>
-              <w:numPr>
-                <w:ilvl w:val="0"/>
-                <w:numId w:val="9"/>
-              </w:numPr>
-            </w:pPr>
-            <w:r>
-              <w:t xml:space="preserve">Connection of 132 KV </w:t>
-            </w:r>
-            <w:proofErr w:type="spellStart"/>
-            <w:r>
-              <w:t>Purulia</w:t>
-            </w:r>
-            <w:proofErr w:type="spellEnd"/>
-            <w:r>
-              <w:t xml:space="preserve"> – CTPS line to 132 KV Gola – CTPS line outside CTPS.</w:t>
-            </w:r>
-          </w:p>
-          <w:p>
-            <w:pPr>
-              <w:pStyle w:val="NoSpacing"/>
-              <w:numPr>
-                <w:ilvl w:val="0"/>
-                <w:numId w:val="9"/>
-              </w:numPr>
-            </w:pPr>
-            <w:r>
-              <w:rPr>
-                <w:color w:val="C00000"/>
-              </w:rPr>
-              <w:t>De-commissioning of CTPS Units 3</w:t>
-            </w:r>
-            <w:r>
-              <w:t>.</w:t>
-            </w:r>
-          </w:p>
-          <w:p>
-            <w:pPr>
-              <w:pStyle w:val="NoSpacing"/>
-              <w:ind w:left="360"/>
+              <w:t xml:space="preserve"> line outside CTPS.</w:t>
+            </w:r>
+          </w:p>
+          <w:p>
+            <w:pPr>
+              <w:spacing w:after="0" w:line="240" w:lineRule="auto"/>
+              <w:jc w:val="both"/>
             </w:pPr>
           </w:p>
         </w:tc>
@@ -995,7 +990,7 @@
               <w:rPr>
                 <w:u w:val="single"/>
               </w:rPr>
-              <w:t>Stage-IV</w:t>
+              <w:t>Stage-II</w:t>
             </w:r>
             <w:r>
               <w:t>:</w:t>
@@ -1006,35 +1001,72 @@
               <w:pStyle w:val="NoSpacing"/>
             </w:pPr>
             <w:r>
-              <w:t>Construction of</w:t>
-            </w:r>
-          </w:p>
-          <w:p>
-            <w:pPr>
-              <w:pStyle w:val="NoSpacing"/>
+              <w:t>Installation and commissioning of</w:t>
+            </w:r>
+          </w:p>
+          <w:p>
+            <w:pPr>
               <w:numPr>
                 <w:ilvl w:val="0"/>
-                <w:numId w:val="10"/>
+                <w:numId w:val="17"/>
               </w:numPr>
-            </w:pPr>
-            <w:r>
-              <w:t>LILO of 220 KV MTPS –Gola (</w:t>
+              <w:spacing w:after="0" w:line="240" w:lineRule="auto"/>
+              <w:jc w:val="both"/>
+            </w:pPr>
+            <w:r>
+              <w:t xml:space="preserve">132 KV </w:t>
             </w:r>
             <w:proofErr w:type="spellStart"/>
             <w:r>
-              <w:t>Sosokola</w:t>
+              <w:t>Maithon</w:t>
             </w:r>
             <w:proofErr w:type="spellEnd"/>
             <w:r>
-              <w:t xml:space="preserve">) line at BSL GIS </w:t>
+              <w:t xml:space="preserve"> – </w:t>
             </w:r>
             <w:proofErr w:type="spellStart"/>
             <w:r>
-              <w:t>Substn</w:t>
+              <w:t>Patherdih</w:t>
             </w:r>
             <w:proofErr w:type="spellEnd"/>
             <w:r>
+              <w:t xml:space="preserve"> line termination at </w:t>
+            </w:r>
+            <w:proofErr w:type="spellStart"/>
+            <w:r>
+              <w:t>Sindri</w:t>
+            </w:r>
+            <w:proofErr w:type="spellEnd"/>
+            <w:r>
               <w:t>.</w:t>
+            </w:r>
+          </w:p>
+          <w:p>
+            <w:pPr>
+              <w:pStyle w:val="NoSpacing"/>
+              <w:numPr>
+                <w:ilvl w:val="0"/>
+                <w:numId w:val="17"/>
+              </w:numPr>
+            </w:pPr>
+            <w:r>
+              <w:t xml:space="preserve">132 KV </w:t>
+            </w:r>
+            <w:proofErr w:type="spellStart"/>
+            <w:r>
+              <w:t>Dhanbad</w:t>
+            </w:r>
+            <w:proofErr w:type="spellEnd"/>
+            <w:r>
+              <w:t xml:space="preserve"> – </w:t>
+            </w:r>
+            <w:proofErr w:type="spellStart"/>
+            <w:r>
+              <w:t>Patherdih</w:t>
+            </w:r>
+            <w:proofErr w:type="spellEnd"/>
+            <w:r>
+              <w:t xml:space="preserve"> line.</w:t>
             </w:r>
           </w:p>
           <w:p>
@@ -1057,30 +1089,6 @@
             <w:pPr>
               <w:pStyle w:val="NoSpacing"/>
             </w:pPr>
-            <w:r>
-              <w:t>CTPS Units-1,2,3</w:t>
-            </w:r>
-          </w:p>
-          <w:p>
-            <w:pPr>
-              <w:pStyle w:val="NoSpacing"/>
-            </w:pPr>
-            <w:r>
-              <w:t xml:space="preserve">Alternative2: </w:t>
-            </w:r>
-          </w:p>
-          <w:p>
-            <w:pPr>
-              <w:pStyle w:val="NoSpacing"/>
-            </w:pPr>
-            <w:proofErr w:type="gramStart"/>
-            <w:r>
-              <w:t>132 KV switchyard</w:t>
-            </w:r>
-            <w:proofErr w:type="gramEnd"/>
-            <w:r>
-              <w:t xml:space="preserve"> demolished.</w:t>
-            </w:r>
           </w:p>
         </w:tc>
         <w:tc>
@@ -1092,30 +1100,6 @@
             <w:pPr>
               <w:pStyle w:val="NoSpacing"/>
             </w:pPr>
-            <w:r>
-              <w:t>Gen. shortfall: 330 MW</w:t>
-            </w:r>
-          </w:p>
-          <w:p>
-            <w:pPr>
-              <w:pStyle w:val="NoSpacing"/>
-            </w:pPr>
-          </w:p>
-          <w:p>
-            <w:pPr>
-              <w:pStyle w:val="NoSpacing"/>
-            </w:pPr>
-            <w:r>
-              <w:t>Affected load: 477 MW</w:t>
-            </w:r>
-          </w:p>
-          <w:p>
-            <w:pPr>
-              <w:pStyle w:val="NoSpacing"/>
-            </w:pPr>
-            <w:r>
-              <w:t>(CTPS-360.9MW, BIADA-32.1MW, PUTKI-183.7MW)</w:t>
-            </w:r>
           </w:p>
         </w:tc>
         <w:tc>
@@ -1131,7 +1115,7 @@
               <w:rPr>
                 <w:u w:val="single"/>
               </w:rPr>
-              <w:t>Stage-I</w:t>
+              <w:t>Stage-III</w:t>
             </w:r>
             <w:r>
               <w:t>:</w:t>
@@ -1139,56 +1123,117 @@
           </w:p>
           <w:p>
             <w:pPr>
+              <w:pStyle w:val="NoSpacing"/>
+            </w:pPr>
+            <w:r>
+              <w:t>Installation and commissioning of</w:t>
+            </w:r>
+          </w:p>
+          <w:p>
+            <w:pPr>
+              <w:pStyle w:val="NoSpacing"/>
               <w:numPr>
                 <w:ilvl w:val="0"/>
-                <w:numId w:val="17"/>
+                <w:numId w:val="9"/>
               </w:numPr>
-              <w:spacing w:after="0" w:line="240" w:lineRule="auto"/>
-              <w:jc w:val="both"/>
-            </w:pPr>
-            <w:r>
-              <w:t>Construction and commissioning of 220 KV CTPS – BSL (MRSS) line.</w:t>
-            </w:r>
-          </w:p>
-          <w:p>
-            <w:pPr>
+            </w:pPr>
+            <w:r>
+              <w:t>220 KV GIS substation at BSL (</w:t>
+            </w:r>
+            <w:proofErr w:type="spellStart"/>
+            <w:r>
+              <w:t>Bokaro</w:t>
+            </w:r>
+            <w:proofErr w:type="spellEnd"/>
+            <w:r>
+              <w:t xml:space="preserve"> Steel).</w:t>
+            </w:r>
+          </w:p>
+          <w:p>
+            <w:pPr>
+              <w:pStyle w:val="NoSpacing"/>
               <w:numPr>
                 <w:ilvl w:val="0"/>
-                <w:numId w:val="17"/>
+                <w:numId w:val="9"/>
               </w:numPr>
-              <w:spacing w:after="0" w:line="240" w:lineRule="auto"/>
-              <w:jc w:val="both"/>
-            </w:pPr>
-            <w:r>
-              <w:t>LILO of 132 KV CTPS – Gola line at BIADA.</w:t>
-            </w:r>
-          </w:p>
-          <w:p>
-            <w:pPr>
+            </w:pPr>
+            <w:r>
+              <w:t xml:space="preserve">LILO of 220 KV CTPS –BSL line at BSL GIS </w:t>
+            </w:r>
+            <w:proofErr w:type="spellStart"/>
+            <w:r>
+              <w:t>Substn</w:t>
+            </w:r>
+            <w:proofErr w:type="spellEnd"/>
+            <w:r>
+              <w:t>.</w:t>
+            </w:r>
+          </w:p>
+          <w:p>
+            <w:pPr>
+              <w:pStyle w:val="NoSpacing"/>
               <w:numPr>
                 <w:ilvl w:val="0"/>
-                <w:numId w:val="17"/>
+                <w:numId w:val="9"/>
               </w:numPr>
-              <w:spacing w:after="0" w:line="240" w:lineRule="auto"/>
-              <w:jc w:val="both"/>
-            </w:pPr>
-            <w:r>
-              <w:t xml:space="preserve">Connection of 132 KV CTPS - BIADA line to 132 KV CTPS - </w:t>
+            </w:pPr>
+            <w:r>
+              <w:t xml:space="preserve">132 KV LILO of </w:t>
             </w:r>
             <w:proofErr w:type="spellStart"/>
             <w:r>
-              <w:t>Rajabera</w:t>
+              <w:t>Purulia</w:t>
             </w:r>
             <w:proofErr w:type="spellEnd"/>
             <w:r>
-              <w:t xml:space="preserve"> line outside CTPS.</w:t>
-            </w:r>
-          </w:p>
-          <w:p>
-            <w:pPr>
-              <w:spacing w:after="0" w:line="240" w:lineRule="auto"/>
-              <w:jc w:val="both"/>
-            </w:pPr>
+              <w:t xml:space="preserve"> – CTPS line at BSL GIS </w:t>
+            </w:r>
+            <w:proofErr w:type="spellStart"/>
+            <w:r>
+              <w:t>Substn</w:t>
+            </w:r>
+            <w:proofErr w:type="spellEnd"/>
+            <w:r>
+              <w:t>.</w:t>
+            </w:r>
+          </w:p>
+          <w:p>
+            <w:pPr>
+              <w:pStyle w:val="NoSpacing"/>
+              <w:numPr>
+                <w:ilvl w:val="0"/>
+                <w:numId w:val="9"/>
+              </w:numPr>
+            </w:pPr>
+            <w:r>
+              <w:t xml:space="preserve">Connection of 132 KV </w:t>
+            </w:r>
+            <w:proofErr w:type="spellStart"/>
+            <w:r>
+              <w:t>Purulia</w:t>
+            </w:r>
+            <w:proofErr w:type="spellEnd"/>
+            <w:r>
+              <w:t xml:space="preserve"> – CTPS line to 132 KV Gola – CTPS line outside CTPS.</w:t>
+            </w:r>
+          </w:p>
+          <w:p>
+            <w:pPr>
+              <w:pStyle w:val="NoSpacing"/>
+              <w:numPr>
+                <w:ilvl w:val="0"/>
+                <w:numId w:val="9"/>
+              </w:numPr>
+            </w:pPr>
+            <w:r>
+              <w:rPr>
+                <w:color w:val="C00000"/>
+              </w:rPr>
+              <w:t>De-commissioning of CTPS Unit 1</w:t>
+            </w:r>
+            <w:r>
+              <w:t>.</w:t>
+            </w:r>
           </w:p>
         </w:tc>
       </w:tr>
@@ -1231,7 +1276,7 @@
               <w:rPr>
                 <w:u w:val="single"/>
               </w:rPr>
-              <w:t>Stage-II</w:t>
+              <w:t>Stage-IV</w:t>
             </w:r>
             <w:r>
               <w:t>:</w:t>
@@ -1247,35 +1292,27 @@
           </w:p>
           <w:p>
             <w:pPr>
+              <w:pStyle w:val="NoSpacing"/>
               <w:numPr>
                 <w:ilvl w:val="0"/>
-                <w:numId w:val="17"/>
+                <w:numId w:val="10"/>
               </w:numPr>
-              <w:spacing w:after="0" w:line="240" w:lineRule="auto"/>
-              <w:jc w:val="both"/>
-            </w:pPr>
-            <w:r>
-              <w:t xml:space="preserve">132 KV </w:t>
+            </w:pPr>
+            <w:r>
+              <w:t>LILO of 220 KV MTPS –Gola (</w:t>
             </w:r>
             <w:proofErr w:type="spellStart"/>
             <w:r>
-              <w:t>Maithon</w:t>
+              <w:t>Sosokola</w:t>
             </w:r>
             <w:proofErr w:type="spellEnd"/>
             <w:r>
-              <w:t xml:space="preserve"> – </w:t>
+              <w:t xml:space="preserve">) line at BSL GIS </w:t>
             </w:r>
             <w:proofErr w:type="spellStart"/>
             <w:r>
-              <w:t>Patherdih</w:t>
-            </w:r>
-            <w:proofErr w:type="spellEnd"/>
-            <w:r>
-              <w:t xml:space="preserve"> line termination at </w:t>
-            </w:r>
-            <w:proofErr w:type="spellStart"/>
-            <w:r>
-              <w:t>Sindri</w:t>
+              <w:lastRenderedPageBreak/>
+              <w:t>Substn</w:t>
             </w:r>
             <w:proofErr w:type="spellEnd"/>
             <w:r>
@@ -1287,27 +1324,14 @@
               <w:pStyle w:val="NoSpacing"/>
               <w:numPr>
                 <w:ilvl w:val="0"/>
-                <w:numId w:val="17"/>
+                <w:numId w:val="10"/>
               </w:numPr>
             </w:pPr>
             <w:r>
-              <w:t xml:space="preserve">132 KV </w:t>
-            </w:r>
-            <w:proofErr w:type="spellStart"/>
-            <w:r>
-              <w:t>Dhanbad</w:t>
-            </w:r>
-            <w:proofErr w:type="spellEnd"/>
-            <w:r>
-              <w:t xml:space="preserve"> – </w:t>
-            </w:r>
-            <w:proofErr w:type="spellStart"/>
-            <w:r>
-              <w:t>Patherdih</w:t>
-            </w:r>
-            <w:proofErr w:type="spellEnd"/>
-            <w:r>
-              <w:t xml:space="preserve"> line.</w:t>
+              <w:rPr>
+                <w:color w:val="C00000"/>
+              </w:rPr>
+              <w:t>De-commissioning of CTPS Unit 2.</w:t>
             </w:r>
           </w:p>
           <w:p>
@@ -1331,6 +1355,46 @@
               <w:pStyle w:val="NoSpacing"/>
             </w:pPr>
           </w:p>
+          <w:p>
+            <w:pPr>
+              <w:pStyle w:val="NoSpacing"/>
+            </w:pPr>
+          </w:p>
+          <w:p>
+            <w:pPr>
+              <w:pStyle w:val="NoSpacing"/>
+            </w:pPr>
+          </w:p>
+          <w:p>
+            <w:pPr>
+              <w:pStyle w:val="NoSpacing"/>
+            </w:pPr>
+          </w:p>
+          <w:p>
+            <w:pPr>
+              <w:pStyle w:val="NoSpacing"/>
+            </w:pPr>
+          </w:p>
+          <w:p>
+            <w:pPr>
+              <w:pStyle w:val="NoSpacing"/>
+            </w:pPr>
+          </w:p>
+          <w:p>
+            <w:pPr>
+              <w:pStyle w:val="NoSpacing"/>
+            </w:pPr>
+          </w:p>
+          <w:p>
+            <w:pPr>
+              <w:pStyle w:val="NoSpacing"/>
+            </w:pPr>
+          </w:p>
+          <w:p>
+            <w:pPr>
+              <w:pStyle w:val="NoSpacing"/>
+            </w:pPr>
+          </w:p>
         </w:tc>
         <w:tc>
           <w:tcPr>
@@ -1356,310 +1420,6 @@
               <w:rPr>
                 <w:u w:val="single"/>
               </w:rPr>
-              <w:t>Stage-III</w:t>
-            </w:r>
-            <w:r>
-              <w:t>:</w:t>
-            </w:r>
-          </w:p>
-          <w:p>
-            <w:pPr>
-              <w:pStyle w:val="NoSpacing"/>
-            </w:pPr>
-            <w:r>
-              <w:t>Installation and commissioning of</w:t>
-            </w:r>
-          </w:p>
-          <w:p>
-            <w:pPr>
-              <w:pStyle w:val="NoSpacing"/>
-              <w:numPr>
-                <w:ilvl w:val="0"/>
-                <w:numId w:val="9"/>
-              </w:numPr>
-            </w:pPr>
-            <w:r>
-              <w:t>220 KV GIS substation at BSL (</w:t>
-            </w:r>
-            <w:proofErr w:type="spellStart"/>
-            <w:r>
-              <w:t>Bokaro</w:t>
-            </w:r>
-            <w:proofErr w:type="spellEnd"/>
-            <w:r>
-              <w:t xml:space="preserve"> Steel).</w:t>
-            </w:r>
-          </w:p>
-          <w:p>
-            <w:pPr>
-              <w:pStyle w:val="NoSpacing"/>
-              <w:numPr>
-                <w:ilvl w:val="0"/>
-                <w:numId w:val="9"/>
-              </w:numPr>
-            </w:pPr>
-            <w:r>
-              <w:t xml:space="preserve">LILO of 220 KV CTPS –BSL line at BSL GIS </w:t>
-            </w:r>
-            <w:proofErr w:type="spellStart"/>
-            <w:r>
-              <w:t>Substn</w:t>
-            </w:r>
-            <w:proofErr w:type="spellEnd"/>
-            <w:r>
-              <w:t>.</w:t>
-            </w:r>
-          </w:p>
-          <w:p>
-            <w:pPr>
-              <w:pStyle w:val="NoSpacing"/>
-              <w:numPr>
-                <w:ilvl w:val="0"/>
-                <w:numId w:val="9"/>
-              </w:numPr>
-            </w:pPr>
-            <w:r>
-              <w:t xml:space="preserve">132 KV LILO of </w:t>
-            </w:r>
-            <w:proofErr w:type="spellStart"/>
-            <w:r>
-              <w:t>Purulia</w:t>
-            </w:r>
-            <w:proofErr w:type="spellEnd"/>
-            <w:r>
-              <w:t xml:space="preserve"> – CTPS line at BSL GIS </w:t>
-            </w:r>
-            <w:proofErr w:type="spellStart"/>
-            <w:r>
-              <w:t>Substn</w:t>
-            </w:r>
-            <w:proofErr w:type="spellEnd"/>
-            <w:r>
-              <w:t>.</w:t>
-            </w:r>
-          </w:p>
-          <w:p>
-            <w:pPr>
-              <w:pStyle w:val="NoSpacing"/>
-              <w:numPr>
-                <w:ilvl w:val="0"/>
-                <w:numId w:val="9"/>
-              </w:numPr>
-            </w:pPr>
-            <w:r>
-              <w:t xml:space="preserve">Connection of 132 KV </w:t>
-            </w:r>
-            <w:proofErr w:type="spellStart"/>
-            <w:r>
-              <w:t>Purulia</w:t>
-            </w:r>
-            <w:proofErr w:type="spellEnd"/>
-            <w:r>
-              <w:t xml:space="preserve"> – CTPS line to 132 KV Gola – CTPS line outside CTPS.</w:t>
-            </w:r>
-          </w:p>
-          <w:p>
-            <w:pPr>
-              <w:pStyle w:val="NoSpacing"/>
-              <w:numPr>
-                <w:ilvl w:val="0"/>
-                <w:numId w:val="9"/>
-              </w:numPr>
-            </w:pPr>
-            <w:r>
-              <w:rPr>
-                <w:color w:val="C00000"/>
-              </w:rPr>
-              <w:t>De-commissioning of CTPS Unit 1</w:t>
-            </w:r>
-            <w:r>
-              <w:t>.</w:t>
-            </w:r>
-          </w:p>
-        </w:tc>
-      </w:tr>
-      <w:tr>
-        <w:trPr>
-          <w:jc w:val="center"/>
-        </w:trPr>
-        <w:tc>
-          <w:tcPr>
-            <w:tcW w:w="1818" w:type="dxa"/>
-            <w:shd w:val="clear" w:color="auto" w:fill="auto"/>
-          </w:tcPr>
-          <w:p>
-            <w:pPr>
-              <w:pStyle w:val="NoSpacing"/>
-            </w:pPr>
-          </w:p>
-        </w:tc>
-        <w:tc>
-          <w:tcPr>
-            <w:tcW w:w="2871" w:type="dxa"/>
-            <w:shd w:val="clear" w:color="auto" w:fill="auto"/>
-          </w:tcPr>
-          <w:p>
-            <w:pPr>
-              <w:pStyle w:val="NoSpacing"/>
-            </w:pPr>
-          </w:p>
-        </w:tc>
-        <w:tc>
-          <w:tcPr>
-            <w:tcW w:w="5439" w:type="dxa"/>
-            <w:shd w:val="clear" w:color="auto" w:fill="auto"/>
-          </w:tcPr>
-          <w:p>
-            <w:pPr>
-              <w:pStyle w:val="NoSpacing"/>
-            </w:pPr>
-            <w:r>
-              <w:rPr>
-                <w:u w:val="single"/>
-              </w:rPr>
-              <w:t>Stage-IV</w:t>
-            </w:r>
-            <w:r>
-              <w:t>:</w:t>
-            </w:r>
-          </w:p>
-          <w:p>
-            <w:pPr>
-              <w:pStyle w:val="NoSpacing"/>
-            </w:pPr>
-            <w:r>
-              <w:t>Installation and commissioning of</w:t>
-            </w:r>
-          </w:p>
-          <w:p>
-            <w:pPr>
-              <w:pStyle w:val="NoSpacing"/>
-              <w:numPr>
-                <w:ilvl w:val="0"/>
-                <w:numId w:val="10"/>
-              </w:numPr>
-            </w:pPr>
-            <w:r>
-              <w:t>LILO of 220 KV MTPS –Gola (</w:t>
-            </w:r>
-            <w:proofErr w:type="spellStart"/>
-            <w:r>
-              <w:t>Sosokola</w:t>
-            </w:r>
-            <w:proofErr w:type="spellEnd"/>
-            <w:r>
-              <w:t xml:space="preserve">) line at BSL GIS </w:t>
-            </w:r>
-            <w:proofErr w:type="spellStart"/>
-            <w:r>
-              <w:t>Substn</w:t>
-            </w:r>
-            <w:proofErr w:type="spellEnd"/>
-            <w:r>
-              <w:t>.</w:t>
-            </w:r>
-          </w:p>
-          <w:p>
-            <w:pPr>
-              <w:pStyle w:val="NoSpacing"/>
-              <w:numPr>
-                <w:ilvl w:val="0"/>
-                <w:numId w:val="10"/>
-              </w:numPr>
-            </w:pPr>
-            <w:r>
-              <w:rPr>
-                <w:color w:val="C00000"/>
-              </w:rPr>
-              <w:t>De-commissioning of CTPS Unit 2.</w:t>
-            </w:r>
-          </w:p>
-          <w:p>
-            <w:pPr>
-              <w:pStyle w:val="NoSpacing"/>
-            </w:pPr>
-          </w:p>
-        </w:tc>
-      </w:tr>
-      <w:tr>
-        <w:trPr>
-          <w:jc w:val="center"/>
-        </w:trPr>
-        <w:tc>
-          <w:tcPr>
-            <w:tcW w:w="1818" w:type="dxa"/>
-            <w:shd w:val="clear" w:color="auto" w:fill="auto"/>
-          </w:tcPr>
-          <w:p>
-            <w:pPr>
-              <w:pStyle w:val="NoSpacing"/>
-            </w:pPr>
-          </w:p>
-          <w:p>
-            <w:pPr>
-              <w:pStyle w:val="NoSpacing"/>
-            </w:pPr>
-          </w:p>
-          <w:p>
-            <w:pPr>
-              <w:pStyle w:val="NoSpacing"/>
-            </w:pPr>
-          </w:p>
-          <w:p>
-            <w:pPr>
-              <w:pStyle w:val="NoSpacing"/>
-            </w:pPr>
-          </w:p>
-          <w:p>
-            <w:pPr>
-              <w:pStyle w:val="NoSpacing"/>
-            </w:pPr>
-          </w:p>
-          <w:p>
-            <w:pPr>
-              <w:pStyle w:val="NoSpacing"/>
-            </w:pPr>
-          </w:p>
-          <w:p>
-            <w:pPr>
-              <w:pStyle w:val="NoSpacing"/>
-            </w:pPr>
-          </w:p>
-          <w:p>
-            <w:pPr>
-              <w:pStyle w:val="NoSpacing"/>
-            </w:pPr>
-          </w:p>
-          <w:p>
-            <w:pPr>
-              <w:pStyle w:val="NoSpacing"/>
-            </w:pPr>
-          </w:p>
-        </w:tc>
-        <w:tc>
-          <w:tcPr>
-            <w:tcW w:w="2871" w:type="dxa"/>
-            <w:shd w:val="clear" w:color="auto" w:fill="auto"/>
-          </w:tcPr>
-          <w:p>
-            <w:pPr>
-              <w:pStyle w:val="NoSpacing"/>
-            </w:pPr>
-          </w:p>
-        </w:tc>
-        <w:tc>
-          <w:tcPr>
-            <w:tcW w:w="5439" w:type="dxa"/>
-            <w:shd w:val="clear" w:color="auto" w:fill="auto"/>
-          </w:tcPr>
-          <w:p>
-            <w:pPr>
-              <w:pStyle w:val="NoSpacing"/>
-            </w:pPr>
-            <w:r>
-              <w:rPr>
-                <w:u w:val="single"/>
-              </w:rPr>
               <w:t>Stage-V</w:t>
             </w:r>
             <w:r>
@@ -1770,8 +1530,6 @@
             <w:pPr>
               <w:pStyle w:val="NoSpacing"/>
             </w:pPr>
-            <w:bookmarkStart w:id="0" w:name="_GoBack"/>
-            <w:bookmarkEnd w:id="0"/>
           </w:p>
         </w:tc>
       </w:tr>

</xml_diff>